<commit_message>
Modified Descripcion de CU
</commit_message>
<xml_diff>
--- a/Documentation/Descripción de CU.docx
+++ b/Documentation/Descripción de CU.docx
@@ -107,7 +107,15 @@
               </w:numPr>
             </w:pPr>
             <w:r>
-              <w:t>El usuario debe estar logueado.</w:t>
+              <w:t xml:space="preserve">El usuario debe estar </w:t>
+            </w:r>
+            <w:proofErr w:type="spellStart"/>
+            <w:r>
+              <w:t>logueado</w:t>
+            </w:r>
+            <w:proofErr w:type="spellEnd"/>
+            <w:r>
+              <w:t>.</w:t>
             </w:r>
           </w:p>
           <w:p>
@@ -133,6 +141,8 @@
             <w:tcW w:w="4489" w:type="dxa"/>
           </w:tcPr>
           <w:p>
+            <w:bookmarkStart w:id="0" w:name="_GoBack"/>
+            <w:bookmarkEnd w:id="0"/>
             <w:r>
               <w:t>Descripción</w:t>
             </w:r>
@@ -147,11 +157,11 @@
               <w:pStyle w:val="Prrafodelista"/>
               <w:numPr>
                 <w:ilvl w:val="0"/>
-                <w:numId w:val="3"/>
+                <w:numId w:val="8"/>
               </w:numPr>
             </w:pPr>
             <w:r>
-              <w:t>El usuario solicita ver las ofertas.</w:t>
+              <w:t>El usuario selecciona un producto específico.</w:t>
             </w:r>
           </w:p>
           <w:p>
@@ -159,17 +169,11 @@
               <w:pStyle w:val="Prrafodelista"/>
               <w:numPr>
                 <w:ilvl w:val="0"/>
-                <w:numId w:val="3"/>
+                <w:numId w:val="8"/>
               </w:numPr>
             </w:pPr>
             <w:r>
-              <w:t xml:space="preserve">El </w:t>
-            </w:r>
-            <w:r>
-              <w:t>sistema muestra</w:t>
-            </w:r>
-            <w:r>
-              <w:t xml:space="preserve"> el listado de todas las ofertas existentes.</w:t>
+              <w:t>El sistema le muestra los datos de ese producto.</w:t>
             </w:r>
           </w:p>
           <w:p>
@@ -177,14 +181,11 @@
               <w:pStyle w:val="Prrafodelista"/>
               <w:numPr>
                 <w:ilvl w:val="0"/>
-                <w:numId w:val="3"/>
+                <w:numId w:val="8"/>
               </w:numPr>
             </w:pPr>
             <w:r>
-              <w:t>El usuario s</w:t>
-            </w:r>
-            <w:r>
-              <w:t>elecciona una oferta ya existente.</w:t>
+              <w:t>El usuario selecciona “Crear oferta a partir de este producto”.</w:t>
             </w:r>
           </w:p>
           <w:p>
@@ -192,11 +193,11 @@
               <w:pStyle w:val="Prrafodelista"/>
               <w:numPr>
                 <w:ilvl w:val="0"/>
-                <w:numId w:val="3"/>
+                <w:numId w:val="8"/>
               </w:numPr>
             </w:pPr>
             <w:r>
-              <w:t>El sistema muestra el formulario de datos de la oferta con todo precargado.</w:t>
+              <w:t>El sistema muestra el formulario de datos de la oferta.</w:t>
             </w:r>
           </w:p>
           <w:p>
@@ -204,14 +205,11 @@
               <w:pStyle w:val="Prrafodelista"/>
               <w:numPr>
                 <w:ilvl w:val="0"/>
-                <w:numId w:val="3"/>
+                <w:numId w:val="8"/>
               </w:numPr>
             </w:pPr>
             <w:r>
-              <w:t xml:space="preserve">El sistema muestra la descripción </w:t>
-            </w:r>
-            <w:r>
-              <w:t>de la oferta.</w:t>
+              <w:t>El usuario ingresa los datos de la oferta nueva.</w:t>
             </w:r>
           </w:p>
           <w:p>
@@ -219,14 +217,11 @@
               <w:pStyle w:val="Prrafodelista"/>
               <w:numPr>
                 <w:ilvl w:val="0"/>
-                <w:numId w:val="3"/>
+                <w:numId w:val="8"/>
               </w:numPr>
             </w:pPr>
             <w:r>
-              <w:t>El usuario m</w:t>
-            </w:r>
-            <w:r>
-              <w:t>odifica la información de la oferta existente.</w:t>
+              <w:t>El usuario presiona “Guardar”.</w:t>
             </w:r>
           </w:p>
           <w:p>
@@ -234,32 +229,11 @@
               <w:pStyle w:val="Prrafodelista"/>
               <w:numPr>
                 <w:ilvl w:val="0"/>
-                <w:numId w:val="3"/>
+                <w:numId w:val="8"/>
               </w:numPr>
             </w:pPr>
             <w:r>
-              <w:t>El usuario p</w:t>
-            </w:r>
-            <w:r>
-              <w:t xml:space="preserve">resiona </w:t>
-            </w:r>
-            <w:r>
-              <w:t>“G</w:t>
-            </w:r>
-            <w:r>
-              <w:t>ua</w:t>
-            </w:r>
-            <w:r>
-              <w:t>r</w:t>
-            </w:r>
-            <w:r>
-              <w:t>dar</w:t>
-            </w:r>
-            <w:r>
-              <w:t>”</w:t>
-            </w:r>
-            <w:r>
-              <w:t>.</w:t>
+              <w:t>El sistema solicita confirmación.</w:t>
             </w:r>
           </w:p>
           <w:p>
@@ -267,11 +241,11 @@
               <w:pStyle w:val="Prrafodelista"/>
               <w:numPr>
                 <w:ilvl w:val="0"/>
-                <w:numId w:val="3"/>
+                <w:numId w:val="8"/>
               </w:numPr>
             </w:pPr>
             <w:r>
-              <w:t>El sistema solicita confirmación.</w:t>
+              <w:t>El usuario confirma.</w:t>
             </w:r>
           </w:p>
           <w:p>
@@ -279,19 +253,7 @@
               <w:pStyle w:val="Prrafodelista"/>
               <w:numPr>
                 <w:ilvl w:val="0"/>
-                <w:numId w:val="3"/>
-              </w:numPr>
-            </w:pPr>
-            <w:r>
-              <w:t>El usuario confirma.</w:t>
-            </w:r>
-          </w:p>
-          <w:p>
-            <w:pPr>
-              <w:pStyle w:val="Prrafodelista"/>
-              <w:numPr>
-                <w:ilvl w:val="0"/>
-                <w:numId w:val="3"/>
+                <w:numId w:val="8"/>
               </w:numPr>
             </w:pPr>
             <w:r>
@@ -306,334 +268,11 @@
             <w:tcW w:w="4489" w:type="dxa"/>
           </w:tcPr>
           <w:p>
-            <w:r>
-              <w:t>Alternativo I</w:t>
-            </w:r>
-          </w:p>
-        </w:tc>
-        <w:tc>
-          <w:tcPr>
-            <w:tcW w:w="4489" w:type="dxa"/>
-          </w:tcPr>
-          <w:p>
-            <w:pPr>
-              <w:pStyle w:val="Prrafodelista"/>
-              <w:numPr>
-                <w:ilvl w:val="0"/>
-                <w:numId w:val="6"/>
-              </w:numPr>
-            </w:pPr>
-            <w:r>
-              <w:t>El usuario p</w:t>
-            </w:r>
-            <w:r>
-              <w:t>resiona el botón “El</w:t>
-            </w:r>
-            <w:r>
-              <w:t>i</w:t>
-            </w:r>
-            <w:bookmarkStart w:id="0" w:name="_GoBack"/>
-            <w:bookmarkEnd w:id="0"/>
-            <w:r>
-              <w:t>minar”</w:t>
-            </w:r>
-            <w:r>
-              <w:t xml:space="preserve"> correspondiente a un</w:t>
-            </w:r>
-            <w:r>
-              <w:t>a</w:t>
-            </w:r>
-            <w:r>
-              <w:t xml:space="preserve"> oferta puntual</w:t>
-            </w:r>
-            <w:r>
-              <w:t>.</w:t>
-            </w:r>
-          </w:p>
-          <w:p>
-            <w:pPr>
-              <w:pStyle w:val="Prrafodelista"/>
-              <w:numPr>
-                <w:ilvl w:val="0"/>
-                <w:numId w:val="6"/>
-              </w:numPr>
-            </w:pPr>
-            <w:r>
-              <w:t>El sistema pregunta si confirma la baja.</w:t>
-            </w:r>
-          </w:p>
-          <w:p>
-            <w:pPr>
-              <w:pStyle w:val="Prrafodelista"/>
-              <w:numPr>
-                <w:ilvl w:val="0"/>
-                <w:numId w:val="6"/>
-              </w:numPr>
-            </w:pPr>
-            <w:r>
-              <w:t>El usuario c</w:t>
-            </w:r>
-            <w:r>
-              <w:t>onfirma baja.</w:t>
-            </w:r>
-          </w:p>
-          <w:p>
-            <w:pPr>
-              <w:pStyle w:val="Prrafodelista"/>
-              <w:numPr>
-                <w:ilvl w:val="0"/>
-                <w:numId w:val="6"/>
-              </w:numPr>
-            </w:pPr>
-            <w:r>
-              <w:t>El sistema elimina la oferta.</w:t>
-            </w:r>
-          </w:p>
-        </w:tc>
-      </w:tr>
-      <w:tr>
-        <w:tc>
-          <w:tcPr>
-            <w:tcW w:w="4489" w:type="dxa"/>
-          </w:tcPr>
-          <w:p>
-            <w:r>
-              <w:t>Alternativo II</w:t>
-            </w:r>
-          </w:p>
-        </w:tc>
-        <w:tc>
-          <w:tcPr>
-            <w:tcW w:w="4489" w:type="dxa"/>
-          </w:tcPr>
-          <w:p>
-            <w:pPr>
-              <w:pStyle w:val="Prrafodelista"/>
-              <w:numPr>
-                <w:ilvl w:val="0"/>
-                <w:numId w:val="7"/>
-              </w:numPr>
-            </w:pPr>
-            <w:r>
-              <w:t>El usuario presiona el botón “Nueva oferta”.</w:t>
-            </w:r>
-          </w:p>
-          <w:p>
-            <w:pPr>
-              <w:pStyle w:val="Prrafodelista"/>
-              <w:numPr>
-                <w:ilvl w:val="0"/>
-                <w:numId w:val="7"/>
-              </w:numPr>
-            </w:pPr>
-            <w:r>
-              <w:t xml:space="preserve">El sistema muestra </w:t>
-            </w:r>
-            <w:r>
-              <w:t xml:space="preserve">el formulario de </w:t>
-            </w:r>
-            <w:r>
-              <w:t>datos de la oferta.</w:t>
-            </w:r>
-          </w:p>
-          <w:p>
-            <w:pPr>
-              <w:pStyle w:val="Prrafodelista"/>
-              <w:numPr>
-                <w:ilvl w:val="0"/>
-                <w:numId w:val="7"/>
-              </w:numPr>
-            </w:pPr>
-            <w:r>
-              <w:t>El usuario ingresa los datos de la oferta nueva.</w:t>
-            </w:r>
-          </w:p>
-          <w:p>
-            <w:pPr>
-              <w:pStyle w:val="Prrafodelista"/>
-              <w:numPr>
-                <w:ilvl w:val="0"/>
-                <w:numId w:val="7"/>
-              </w:numPr>
-            </w:pPr>
-            <w:r>
-              <w:t>El usuario presiona “Guardar”.</w:t>
-            </w:r>
-          </w:p>
-          <w:p>
-            <w:pPr>
-              <w:pStyle w:val="Prrafodelista"/>
-              <w:numPr>
-                <w:ilvl w:val="0"/>
-                <w:numId w:val="7"/>
-              </w:numPr>
-            </w:pPr>
-            <w:r>
-              <w:t>El sistema solicita confirmación.</w:t>
-            </w:r>
-          </w:p>
-          <w:p>
-            <w:pPr>
-              <w:pStyle w:val="Prrafodelista"/>
-              <w:numPr>
-                <w:ilvl w:val="0"/>
-                <w:numId w:val="7"/>
-              </w:numPr>
-            </w:pPr>
-            <w:r>
-              <w:t>El usuario confirma.</w:t>
-            </w:r>
-          </w:p>
-          <w:p>
-            <w:pPr>
-              <w:pStyle w:val="Prrafodelista"/>
-              <w:numPr>
-                <w:ilvl w:val="0"/>
-                <w:numId w:val="7"/>
-              </w:numPr>
-            </w:pPr>
-            <w:r>
-              <w:t>El sistema almacena la oferta en la base de datos.</w:t>
-            </w:r>
-          </w:p>
-        </w:tc>
-      </w:tr>
-      <w:tr>
-        <w:tc>
-          <w:tcPr>
-            <w:tcW w:w="4489" w:type="dxa"/>
-          </w:tcPr>
-          <w:p>
-            <w:r>
-              <w:t>Alternativa III</w:t>
-            </w:r>
-          </w:p>
-        </w:tc>
-        <w:tc>
-          <w:tcPr>
-            <w:tcW w:w="4489" w:type="dxa"/>
-          </w:tcPr>
-          <w:p>
-            <w:pPr>
-              <w:pStyle w:val="Prrafodelista"/>
-              <w:numPr>
-                <w:ilvl w:val="0"/>
-                <w:numId w:val="8"/>
-              </w:numPr>
-            </w:pPr>
-            <w:r>
-              <w:t>El usuario selecciona un producto específico.</w:t>
-            </w:r>
-          </w:p>
-          <w:p>
-            <w:pPr>
-              <w:pStyle w:val="Prrafodelista"/>
-              <w:numPr>
-                <w:ilvl w:val="0"/>
-                <w:numId w:val="8"/>
-              </w:numPr>
-            </w:pPr>
-            <w:r>
-              <w:t>El sistema le muestra los datos de ese producto.</w:t>
-            </w:r>
-          </w:p>
-          <w:p>
-            <w:pPr>
-              <w:pStyle w:val="Prrafodelista"/>
-              <w:numPr>
-                <w:ilvl w:val="0"/>
-                <w:numId w:val="8"/>
-              </w:numPr>
-            </w:pPr>
-            <w:r>
-              <w:t>El usuario selecciona “Crear oferta a partir de este producto”.</w:t>
-            </w:r>
-          </w:p>
-          <w:p>
-            <w:pPr>
-              <w:pStyle w:val="Prrafodelista"/>
-              <w:numPr>
-                <w:ilvl w:val="0"/>
-                <w:numId w:val="8"/>
-              </w:numPr>
-            </w:pPr>
-            <w:r>
-              <w:lastRenderedPageBreak/>
-              <w:t>El sistema muestra el formulario de datos de la oferta.</w:t>
-            </w:r>
-          </w:p>
-          <w:p>
-            <w:pPr>
-              <w:pStyle w:val="Prrafodelista"/>
-              <w:numPr>
-                <w:ilvl w:val="0"/>
-                <w:numId w:val="8"/>
-              </w:numPr>
-            </w:pPr>
-            <w:r>
-              <w:t>El usuario ingresa los datos de la oferta nueva.</w:t>
-            </w:r>
-          </w:p>
-          <w:p>
-            <w:pPr>
-              <w:pStyle w:val="Prrafodelista"/>
-              <w:numPr>
-                <w:ilvl w:val="0"/>
-                <w:numId w:val="8"/>
-              </w:numPr>
-            </w:pPr>
-            <w:r>
-              <w:t>El usuario presiona “Guardar”.</w:t>
-            </w:r>
-          </w:p>
-          <w:p>
-            <w:pPr>
-              <w:pStyle w:val="Prrafodelista"/>
-              <w:numPr>
-                <w:ilvl w:val="0"/>
-                <w:numId w:val="8"/>
-              </w:numPr>
-            </w:pPr>
-            <w:r>
-              <w:t>El sistema solicita confirmación.</w:t>
-            </w:r>
-          </w:p>
-          <w:p>
-            <w:pPr>
-              <w:pStyle w:val="Prrafodelista"/>
-              <w:numPr>
-                <w:ilvl w:val="0"/>
-                <w:numId w:val="8"/>
-              </w:numPr>
-            </w:pPr>
-            <w:r>
-              <w:t>El usuario confirma.</w:t>
-            </w:r>
-          </w:p>
-          <w:p>
-            <w:pPr>
-              <w:pStyle w:val="Prrafodelista"/>
-              <w:numPr>
-                <w:ilvl w:val="0"/>
-                <w:numId w:val="8"/>
-              </w:numPr>
-            </w:pPr>
-            <w:r>
-              <w:t>El sistema almacena la oferta en la base de datos.</w:t>
-            </w:r>
-          </w:p>
-        </w:tc>
-      </w:tr>
-      <w:tr>
-        <w:tc>
-          <w:tcPr>
-            <w:tcW w:w="4489" w:type="dxa"/>
-          </w:tcPr>
-          <w:p>
-            <w:r>
-              <w:lastRenderedPageBreak/>
+            <w:proofErr w:type="spellStart"/>
+            <w:r>
               <w:t>Postcondición</w:t>
             </w:r>
+            <w:proofErr w:type="spellEnd"/>
           </w:p>
         </w:tc>
         <w:tc>

</xml_diff>